<commit_message>
working on prompt and switch case for seachBytraits
</commit_message>
<xml_diff>
--- a/006_Most_Wanted_User_Stories.docx
+++ b/006_Most_Wanted_User_Stories.docx
@@ -205,43 +205,37 @@
       <w:r>
         <w:t xml:space="preserve"> if you search for Gender: male and Eye Color: blue, you should get back a list of people who match the search)</w:t>
       </w:r>
+    </w:p>
+    <w:p>
+      <w:r>
+        <w:rPr>
+          <w:b/>
+          <w:highlight w:val="yellow"/>
+        </w:rPr>
+        <w:t>(1</w:t>
+      </w:r>
+      <w:r>
+        <w:rPr>
+          <w:b/>
+          <w:highlight w:val="yellow"/>
+        </w:rPr>
+        <w:t>5</w:t>
+      </w:r>
+      <w:r>
+        <w:rPr>
+          <w:b/>
+          <w:highlight w:val="yellow"/>
+        </w:rPr>
+        <w:t xml:space="preserve"> points): </w:t>
+      </w:r>
+      <w:r>
+        <w:rPr>
+          <w:highlight w:val="yellow"/>
+        </w:rPr>
+        <w:t>As a user, I want to be able to look up someone’s information after I find them with the program (display values for the various traits of the found person).</w:t>
+      </w:r>
       <w:bookmarkStart w:id="0" w:name="_GoBack"/>
       <w:bookmarkEnd w:id="0"/>
-    </w:p>
-    <w:p>
-      <w:r>
-        <w:rPr>
-          <w:b/>
-        </w:rPr>
-        <w:t>(</w:t>
-      </w:r>
-      <w:r>
-        <w:rPr>
-          <w:b/>
-          <w:highlight w:val="yellow"/>
-        </w:rPr>
-        <w:t>1</w:t>
-      </w:r>
-      <w:r>
-        <w:rPr>
-          <w:b/>
-          <w:highlight w:val="yellow"/>
-        </w:rPr>
-        <w:t>5</w:t>
-      </w:r>
-      <w:r>
-        <w:rPr>
-          <w:b/>
-          <w:highlight w:val="yellow"/>
-        </w:rPr>
-        <w:t xml:space="preserve"> points): </w:t>
-      </w:r>
-      <w:r>
-        <w:rPr>
-          <w:highlight w:val="yellow"/>
-        </w:rPr>
-        <w:t>As a user, I want to be able to look up someone’s information after I find them with the program (display values for the various traits of the found person).</w:t>
-      </w:r>
     </w:p>
     <w:p>
       <w:r>

</xml_diff>